<commit_message>
este es el ultimo comit de documentacion y el final del proyecto
</commit_message>
<xml_diff>
--- a/documentacion/FormatoPapers .docx
+++ b/documentacion/FormatoPapers .docx
@@ -10,8 +10,6 @@
           <w:b/>
         </w:rPr>
       </w:pPr>
-      <w:bookmarkStart w:id="0" w:name="_GoBack"/>
-      <w:bookmarkEnd w:id="0"/>
       <w:r>
         <w:rPr>
           <w:noProof/>
@@ -181,6 +179,14 @@
           <w:b/>
         </w:rPr>
       </w:pPr>
+    </w:p>
+    <w:p>
+      <w:pPr>
+        <w:jc w:val="both"/>
+        <w:rPr>
+          <w:b/>
+        </w:rPr>
+      </w:pPr>
       <w:r>
         <w:rPr>
           <w:color w:val="222222"/>
@@ -247,77 +253,50 @@
       </w:r>
     </w:p>
     <w:p>
+      <w:pPr>
+        <w:rPr>
+          <w:lang w:val="en-US"/>
+        </w:rPr>
+      </w:pPr>
+      <w:proofErr w:type="gramStart"/>
+      <w:r>
+        <w:rPr>
+          <w:lang w:val="en-US"/>
+        </w:rPr>
+        <w:t>function</w:t>
+      </w:r>
+      <w:proofErr w:type="gramEnd"/>
+      <w:r>
+        <w:rPr>
+          <w:lang w:val="en-US"/>
+        </w:rPr>
+        <w:t> </w:t>
+      </w:r>
       <w:proofErr w:type="spellStart"/>
-      <w:proofErr w:type="gramStart"/>
-      <w:r>
-        <w:t>function</w:t>
+      <w:r>
+        <w:rPr>
+          <w:lang w:val="en-US"/>
+        </w:rPr>
+        <w:t>myFunction</w:t>
       </w:r>
       <w:proofErr w:type="spellEnd"/>
-      <w:proofErr w:type="gramEnd"/>
-      <w:r>
-        <w:t> </w:t>
-      </w:r>
-      <w:proofErr w:type="spellStart"/>
-      <w:r>
-        <w:t>myFunction</w:t>
-      </w:r>
-      <w:proofErr w:type="spellEnd"/>
-      <w:r>
+      <w:r>
+        <w:rPr>
+          <w:lang w:val="en-US"/>
+        </w:rPr>
         <w:t>(p1, p2) {</w:t>
       </w:r>
       <w:r>
+        <w:rPr>
+          <w:lang w:val="en-US"/>
+        </w:rPr>
         <w:br/>
-        <w:t>    </w:t>
-      </w:r>
-      <w:proofErr w:type="spellStart"/>
-      <w:r>
-        <w:t>return</w:t>
-      </w:r>
-      <w:proofErr w:type="spellEnd"/>
-      <w:r>
-        <w:t xml:space="preserve"> p1 * p2;              // </w:t>
-      </w:r>
-      <w:proofErr w:type="spellStart"/>
-      <w:r>
-        <w:t>The</w:t>
-      </w:r>
-      <w:proofErr w:type="spellEnd"/>
-      <w:r>
-        <w:t xml:space="preserve"> </w:t>
-      </w:r>
-      <w:proofErr w:type="spellStart"/>
-      <w:r>
-        <w:t>function</w:t>
-      </w:r>
-      <w:proofErr w:type="spellEnd"/>
-      <w:r>
-        <w:t xml:space="preserve"> </w:t>
-      </w:r>
-      <w:proofErr w:type="spellStart"/>
-      <w:r>
-        <w:t>returns</w:t>
-      </w:r>
-      <w:proofErr w:type="spellEnd"/>
-      <w:r>
-        <w:t xml:space="preserve"> </w:t>
-      </w:r>
-      <w:proofErr w:type="spellStart"/>
-      <w:r>
-        <w:t>the</w:t>
-      </w:r>
-      <w:proofErr w:type="spellEnd"/>
-      <w:r>
-        <w:t xml:space="preserve"> </w:t>
-      </w:r>
-      <w:proofErr w:type="spellStart"/>
-      <w:r>
-        <w:t>product</w:t>
-      </w:r>
-      <w:proofErr w:type="spellEnd"/>
-      <w:r>
-        <w:t xml:space="preserve"> of p1 and p2</w:t>
-      </w:r>
-      <w:r>
+        <w:t>    return p1 * p2;              // The function returns the product of p1 and p2</w:t>
+      </w:r>
+      <w:r>
+        <w:rPr>
+          <w:lang w:val="en-US"/>
+        </w:rPr>
         <w:br/>
         <w:t>}</w:t>
       </w:r>
@@ -707,7 +686,6 @@
           <w:sz w:val="24"/>
           <w:szCs w:val="24"/>
         </w:rPr>
-        <w:lastRenderedPageBreak/>
         <w:t>description</w:t>
       </w:r>
       <w:proofErr w:type="spellEnd"/>
@@ -1018,7 +996,6 @@
         <w:rPr>
           <w:b/>
         </w:rPr>
-        <w:lastRenderedPageBreak/>
         <w:t>Objetivos</w:t>
       </w:r>
     </w:p>
@@ -1036,7 +1013,15 @@
       </w:r>
       <w:r>
         <w:br/>
-        <w:t>Permite descargar ansiedades y tensión, y reducir eventos atemorizantes o traumáticos, en los que pudo haber sentido inconscientemente en peligro de destrucción de su cuerpo o rotura de lazos importantes como proyección de sus oportunos sentimientos opuestos.</w:t>
+        <w:t>Permite descargar ansiedades y tensión, y reducir eventos atemorizantes o traumáticos, en los que pudo haber sentido inconscientemente en peligro de destrucción de su cuerpo o rotura de lazos importantes como proyección de sus oportunos sentimientos opuestos</w:t>
+      </w:r>
+      <w:r>
+        <w:t xml:space="preserve"> que se encuentran en su personalidad</w:t>
+      </w:r>
+      <w:bookmarkStart w:id="0" w:name="_GoBack"/>
+      <w:bookmarkEnd w:id="0"/>
+      <w:r>
+        <w:t>.</w:t>
       </w:r>
     </w:p>
     <w:p>
@@ -1747,21 +1732,28 @@
           <w:rFonts w:cs="Times New Roman"/>
           <w:lang w:val="es-ES"/>
         </w:rPr>
-        <w:t xml:space="preserve"> para no tener ningún problema jugar el juego y luego  disfrutarlo a lo máximo.</w:t>
-      </w:r>
-    </w:p>
-    <w:p>
-      <w:pPr>
-        <w:jc w:val="both"/>
-        <w:rPr>
+        <w:t xml:space="preserve"> para no tener ningún </w:t>
+      </w:r>
+      <w:r>
+        <w:rPr>
+          <w:rFonts w:cs="Times New Roman"/>
           <w:lang w:val="es-ES"/>
         </w:rPr>
+        <w:lastRenderedPageBreak/>
+        <w:t>problema jugar el juego y luego  disfrutarlo a lo máximo.</w:t>
+      </w:r>
+    </w:p>
+    <w:p>
+      <w:pPr>
+        <w:jc w:val="both"/>
+        <w:rPr>
+          <w:lang w:val="es-ES"/>
+        </w:rPr>
       </w:pPr>
       <w:r>
         <w:rPr>
           <w:noProof/>
         </w:rPr>
-        <w:lastRenderedPageBreak/>
         <w:drawing>
           <wp:inline distT="0" distB="0" distL="0" distR="0" wp14:anchorId="506FE880" wp14:editId="703764CB">
             <wp:extent cx="6315075" cy="4610100"/>
@@ -1895,7 +1887,6 @@
         <w:rPr>
           <w:b/>
         </w:rPr>
-        <w:lastRenderedPageBreak/>
         <w:t xml:space="preserve">Agradecimientos </w:t>
       </w:r>
       <w:r>
@@ -2329,7 +2320,6 @@
         <w:rPr>
           <w:b/>
         </w:rPr>
-        <w:lastRenderedPageBreak/>
         <w:t xml:space="preserve">Conclusiones </w:t>
       </w:r>
     </w:p>
@@ -3216,6 +3206,7 @@
   <w:style w:type="character" w:default="1" w:styleId="Fuentedeprrafopredeter">
     <w:name w:val="Default Paragraph Font"/>
     <w:uiPriority w:val="1"/>
+    <w:semiHidden/>
     <w:unhideWhenUsed/>
   </w:style>
   <w:style w:type="table" w:default="1" w:styleId="Tablanormal">
@@ -3683,6 +3674,7 @@
   <w:style w:type="character" w:default="1" w:styleId="Fuentedeprrafopredeter">
     <w:name w:val="Default Paragraph Font"/>
     <w:uiPriority w:val="1"/>
+    <w:semiHidden/>
     <w:unhideWhenUsed/>
   </w:style>
   <w:style w:type="table" w:default="1" w:styleId="Tablanormal">

</xml_diff>

<commit_message>
el ultimo comit del proyecto
</commit_message>
<xml_diff>
--- a/documentacion/FormatoPapers .docx
+++ b/documentacion/FormatoPapers .docx
@@ -1018,8 +1018,6 @@
       <w:r>
         <w:t xml:space="preserve"> que se encuentran en su personalidad</w:t>
       </w:r>
-      <w:bookmarkStart w:id="0" w:name="_GoBack"/>
-      <w:bookmarkEnd w:id="0"/>
       <w:r>
         <w:t>.</w:t>
       </w:r>
@@ -1528,11 +1526,292 @@
     <w:p>
       <w:pPr>
         <w:jc w:val="both"/>
-      </w:pPr>
-      <w:r>
-        <w:rPr>
-          <w:b/>
-        </w:rPr>
+        <w:rPr>
+          <w:b/>
+        </w:rPr>
+      </w:pPr>
+    </w:p>
+    <w:p>
+      <w:pPr>
+        <w:jc w:val="both"/>
+        <w:rPr>
+          <w:b/>
+        </w:rPr>
+      </w:pPr>
+    </w:p>
+    <w:p>
+      <w:pPr>
+        <w:jc w:val="both"/>
+        <w:rPr>
+          <w:b/>
+        </w:rPr>
+      </w:pPr>
+    </w:p>
+    <w:p>
+      <w:pPr>
+        <w:jc w:val="both"/>
+        <w:rPr>
+          <w:b/>
+        </w:rPr>
+      </w:pPr>
+    </w:p>
+    <w:p>
+      <w:pPr>
+        <w:jc w:val="both"/>
+        <w:rPr>
+          <w:b/>
+        </w:rPr>
+      </w:pPr>
+    </w:p>
+    <w:p>
+      <w:pPr>
+        <w:jc w:val="both"/>
+        <w:rPr>
+          <w:b/>
+        </w:rPr>
+      </w:pPr>
+    </w:p>
+    <w:p>
+      <w:pPr>
+        <w:jc w:val="both"/>
+        <w:rPr>
+          <w:b/>
+        </w:rPr>
+      </w:pPr>
+    </w:p>
+    <w:p>
+      <w:pPr>
+        <w:jc w:val="both"/>
+        <w:rPr>
+          <w:b/>
+        </w:rPr>
+      </w:pPr>
+    </w:p>
+    <w:p>
+      <w:pPr>
+        <w:jc w:val="both"/>
+        <w:rPr>
+          <w:b/>
+        </w:rPr>
+      </w:pPr>
+    </w:p>
+    <w:p>
+      <w:pPr>
+        <w:jc w:val="both"/>
+        <w:rPr>
+          <w:b/>
+        </w:rPr>
+      </w:pPr>
+    </w:p>
+    <w:p>
+      <w:pPr>
+        <w:jc w:val="both"/>
+        <w:rPr>
+          <w:b/>
+        </w:rPr>
+      </w:pPr>
+    </w:p>
+    <w:p>
+      <w:pPr>
+        <w:jc w:val="both"/>
+        <w:rPr>
+          <w:b/>
+        </w:rPr>
+      </w:pPr>
+    </w:p>
+    <w:p>
+      <w:pPr>
+        <w:jc w:val="both"/>
+        <w:rPr>
+          <w:b/>
+        </w:rPr>
+      </w:pPr>
+    </w:p>
+    <w:p>
+      <w:pPr>
+        <w:jc w:val="both"/>
+        <w:rPr>
+          <w:b/>
+        </w:rPr>
+      </w:pPr>
+    </w:p>
+    <w:p>
+      <w:pPr>
+        <w:jc w:val="both"/>
+        <w:rPr>
+          <w:b/>
+        </w:rPr>
+      </w:pPr>
+    </w:p>
+    <w:p>
+      <w:pPr>
+        <w:jc w:val="both"/>
+        <w:rPr>
+          <w:b/>
+        </w:rPr>
+      </w:pPr>
+    </w:p>
+    <w:p>
+      <w:pPr>
+        <w:jc w:val="both"/>
+        <w:rPr>
+          <w:b/>
+        </w:rPr>
+      </w:pPr>
+    </w:p>
+    <w:p>
+      <w:pPr>
+        <w:jc w:val="both"/>
+        <w:rPr>
+          <w:b/>
+        </w:rPr>
+      </w:pPr>
+    </w:p>
+    <w:p>
+      <w:pPr>
+        <w:jc w:val="both"/>
+        <w:rPr>
+          <w:b/>
+        </w:rPr>
+      </w:pPr>
+    </w:p>
+    <w:p>
+      <w:pPr>
+        <w:jc w:val="both"/>
+        <w:rPr>
+          <w:b/>
+        </w:rPr>
+      </w:pPr>
+    </w:p>
+    <w:p>
+      <w:pPr>
+        <w:jc w:val="both"/>
+        <w:rPr>
+          <w:b/>
+        </w:rPr>
+      </w:pPr>
+    </w:p>
+    <w:p>
+      <w:pPr>
+        <w:jc w:val="both"/>
+        <w:rPr>
+          <w:b/>
+        </w:rPr>
+      </w:pPr>
+    </w:p>
+    <w:p>
+      <w:pPr>
+        <w:jc w:val="both"/>
+        <w:rPr>
+          <w:b/>
+        </w:rPr>
+      </w:pPr>
+    </w:p>
+    <w:p>
+      <w:pPr>
+        <w:jc w:val="both"/>
+        <w:rPr>
+          <w:b/>
+        </w:rPr>
+      </w:pPr>
+    </w:p>
+    <w:p>
+      <w:pPr>
+        <w:jc w:val="both"/>
+        <w:rPr>
+          <w:b/>
+        </w:rPr>
+      </w:pPr>
+    </w:p>
+    <w:p>
+      <w:pPr>
+        <w:jc w:val="both"/>
+        <w:rPr>
+          <w:b/>
+        </w:rPr>
+      </w:pPr>
+    </w:p>
+    <w:p>
+      <w:pPr>
+        <w:jc w:val="both"/>
+        <w:rPr>
+          <w:b/>
+        </w:rPr>
+      </w:pPr>
+    </w:p>
+    <w:p>
+      <w:pPr>
+        <w:jc w:val="both"/>
+        <w:rPr>
+          <w:b/>
+        </w:rPr>
+      </w:pPr>
+    </w:p>
+    <w:p>
+      <w:pPr>
+        <w:jc w:val="both"/>
+        <w:rPr>
+          <w:b/>
+        </w:rPr>
+      </w:pPr>
+    </w:p>
+    <w:p>
+      <w:pPr>
+        <w:jc w:val="both"/>
+        <w:rPr>
+          <w:b/>
+        </w:rPr>
+      </w:pPr>
+    </w:p>
+    <w:p>
+      <w:pPr>
+        <w:jc w:val="both"/>
+        <w:rPr>
+          <w:b/>
+        </w:rPr>
+      </w:pPr>
+    </w:p>
+    <w:p>
+      <w:pPr>
+        <w:jc w:val="both"/>
+        <w:rPr>
+          <w:b/>
+        </w:rPr>
+      </w:pPr>
+    </w:p>
+    <w:p>
+      <w:pPr>
+        <w:jc w:val="both"/>
+        <w:rPr>
+          <w:b/>
+        </w:rPr>
+      </w:pPr>
+    </w:p>
+    <w:p>
+      <w:pPr>
+        <w:jc w:val="both"/>
+        <w:rPr>
+          <w:b/>
+        </w:rPr>
+      </w:pPr>
+    </w:p>
+    <w:p>
+      <w:pPr>
+        <w:jc w:val="both"/>
+        <w:rPr>
+          <w:b/>
+        </w:rPr>
+      </w:pPr>
+    </w:p>
+    <w:p>
+      <w:pPr>
+        <w:jc w:val="both"/>
+      </w:pPr>
+      <w:r>
+        <w:rPr>
+          <w:b/>
+        </w:rPr>
+        <w:lastRenderedPageBreak/>
         <w:t xml:space="preserve">Métodos </w:t>
       </w:r>
     </w:p>
@@ -1732,28 +2011,21 @@
           <w:rFonts w:cs="Times New Roman"/>
           <w:lang w:val="es-ES"/>
         </w:rPr>
-        <w:t xml:space="preserve"> para no tener ningún </w:t>
-      </w:r>
-      <w:r>
-        <w:rPr>
-          <w:rFonts w:cs="Times New Roman"/>
+        <w:t xml:space="preserve"> para no tener ningún problema jugar el juego y luego  disfrutarlo a lo máximo.</w:t>
+      </w:r>
+    </w:p>
+    <w:p>
+      <w:pPr>
+        <w:jc w:val="both"/>
+        <w:rPr>
           <w:lang w:val="es-ES"/>
         </w:rPr>
+      </w:pPr>
+      <w:r>
+        <w:rPr>
+          <w:noProof/>
+        </w:rPr>
         <w:lastRenderedPageBreak/>
-        <w:t>problema jugar el juego y luego  disfrutarlo a lo máximo.</w:t>
-      </w:r>
-    </w:p>
-    <w:p>
-      <w:pPr>
-        <w:jc w:val="both"/>
-        <w:rPr>
-          <w:lang w:val="es-ES"/>
-        </w:rPr>
-      </w:pPr>
-      <w:r>
-        <w:rPr>
-          <w:noProof/>
-        </w:rPr>
         <w:drawing>
           <wp:inline distT="0" distB="0" distL="0" distR="0" wp14:anchorId="506FE880" wp14:editId="703764CB">
             <wp:extent cx="6315075" cy="4610100"/>
@@ -1887,6 +2159,7 @@
         <w:rPr>
           <w:b/>
         </w:rPr>
+        <w:lastRenderedPageBreak/>
         <w:t xml:space="preserve">Agradecimientos </w:t>
       </w:r>
       <w:r>
@@ -1971,10 +2244,307 @@
           <w:b/>
         </w:rPr>
       </w:pPr>
-      <w:r>
-        <w:rPr>
-          <w:b/>
-        </w:rPr>
+    </w:p>
+    <w:p>
+      <w:pPr>
+        <w:jc w:val="both"/>
+        <w:rPr>
+          <w:b/>
+        </w:rPr>
+      </w:pPr>
+    </w:p>
+    <w:p>
+      <w:pPr>
+        <w:jc w:val="both"/>
+        <w:rPr>
+          <w:b/>
+        </w:rPr>
+      </w:pPr>
+    </w:p>
+    <w:p>
+      <w:pPr>
+        <w:jc w:val="both"/>
+        <w:rPr>
+          <w:b/>
+        </w:rPr>
+      </w:pPr>
+    </w:p>
+    <w:p>
+      <w:pPr>
+        <w:jc w:val="both"/>
+        <w:rPr>
+          <w:b/>
+        </w:rPr>
+      </w:pPr>
+    </w:p>
+    <w:p>
+      <w:pPr>
+        <w:jc w:val="both"/>
+        <w:rPr>
+          <w:b/>
+        </w:rPr>
+      </w:pPr>
+    </w:p>
+    <w:p>
+      <w:pPr>
+        <w:jc w:val="both"/>
+        <w:rPr>
+          <w:b/>
+        </w:rPr>
+      </w:pPr>
+    </w:p>
+    <w:p>
+      <w:pPr>
+        <w:jc w:val="both"/>
+        <w:rPr>
+          <w:b/>
+        </w:rPr>
+      </w:pPr>
+    </w:p>
+    <w:p>
+      <w:pPr>
+        <w:jc w:val="both"/>
+        <w:rPr>
+          <w:b/>
+        </w:rPr>
+      </w:pPr>
+    </w:p>
+    <w:p>
+      <w:pPr>
+        <w:jc w:val="both"/>
+        <w:rPr>
+          <w:b/>
+        </w:rPr>
+      </w:pPr>
+    </w:p>
+    <w:p>
+      <w:pPr>
+        <w:jc w:val="both"/>
+        <w:rPr>
+          <w:b/>
+        </w:rPr>
+      </w:pPr>
+    </w:p>
+    <w:p>
+      <w:pPr>
+        <w:jc w:val="both"/>
+        <w:rPr>
+          <w:b/>
+        </w:rPr>
+      </w:pPr>
+    </w:p>
+    <w:p>
+      <w:pPr>
+        <w:jc w:val="both"/>
+        <w:rPr>
+          <w:b/>
+        </w:rPr>
+      </w:pPr>
+    </w:p>
+    <w:p>
+      <w:pPr>
+        <w:jc w:val="both"/>
+        <w:rPr>
+          <w:b/>
+        </w:rPr>
+      </w:pPr>
+    </w:p>
+    <w:p>
+      <w:pPr>
+        <w:jc w:val="both"/>
+        <w:rPr>
+          <w:b/>
+        </w:rPr>
+      </w:pPr>
+    </w:p>
+    <w:p>
+      <w:pPr>
+        <w:jc w:val="both"/>
+        <w:rPr>
+          <w:b/>
+        </w:rPr>
+      </w:pPr>
+    </w:p>
+    <w:p>
+      <w:pPr>
+        <w:jc w:val="both"/>
+        <w:rPr>
+          <w:b/>
+        </w:rPr>
+      </w:pPr>
+    </w:p>
+    <w:p>
+      <w:pPr>
+        <w:jc w:val="both"/>
+        <w:rPr>
+          <w:b/>
+        </w:rPr>
+      </w:pPr>
+    </w:p>
+    <w:p>
+      <w:pPr>
+        <w:jc w:val="both"/>
+        <w:rPr>
+          <w:b/>
+        </w:rPr>
+      </w:pPr>
+    </w:p>
+    <w:p>
+      <w:pPr>
+        <w:jc w:val="both"/>
+        <w:rPr>
+          <w:b/>
+        </w:rPr>
+      </w:pPr>
+    </w:p>
+    <w:p>
+      <w:pPr>
+        <w:jc w:val="both"/>
+        <w:rPr>
+          <w:b/>
+        </w:rPr>
+      </w:pPr>
+    </w:p>
+    <w:p>
+      <w:pPr>
+        <w:jc w:val="both"/>
+        <w:rPr>
+          <w:b/>
+        </w:rPr>
+      </w:pPr>
+    </w:p>
+    <w:p>
+      <w:pPr>
+        <w:jc w:val="both"/>
+        <w:rPr>
+          <w:b/>
+        </w:rPr>
+      </w:pPr>
+    </w:p>
+    <w:p>
+      <w:pPr>
+        <w:jc w:val="both"/>
+        <w:rPr>
+          <w:b/>
+        </w:rPr>
+      </w:pPr>
+    </w:p>
+    <w:p>
+      <w:pPr>
+        <w:jc w:val="both"/>
+        <w:rPr>
+          <w:b/>
+        </w:rPr>
+      </w:pPr>
+    </w:p>
+    <w:p>
+      <w:pPr>
+        <w:jc w:val="both"/>
+        <w:rPr>
+          <w:b/>
+        </w:rPr>
+      </w:pPr>
+    </w:p>
+    <w:p>
+      <w:pPr>
+        <w:jc w:val="both"/>
+        <w:rPr>
+          <w:b/>
+        </w:rPr>
+      </w:pPr>
+    </w:p>
+    <w:p>
+      <w:pPr>
+        <w:jc w:val="both"/>
+        <w:rPr>
+          <w:b/>
+        </w:rPr>
+      </w:pPr>
+    </w:p>
+    <w:p>
+      <w:pPr>
+        <w:jc w:val="both"/>
+        <w:rPr>
+          <w:b/>
+        </w:rPr>
+      </w:pPr>
+    </w:p>
+    <w:p>
+      <w:pPr>
+        <w:jc w:val="both"/>
+        <w:rPr>
+          <w:b/>
+        </w:rPr>
+      </w:pPr>
+    </w:p>
+    <w:p>
+      <w:pPr>
+        <w:jc w:val="both"/>
+        <w:rPr>
+          <w:b/>
+        </w:rPr>
+      </w:pPr>
+    </w:p>
+    <w:p>
+      <w:pPr>
+        <w:jc w:val="both"/>
+        <w:rPr>
+          <w:b/>
+        </w:rPr>
+      </w:pPr>
+    </w:p>
+    <w:p>
+      <w:pPr>
+        <w:jc w:val="both"/>
+        <w:rPr>
+          <w:b/>
+        </w:rPr>
+      </w:pPr>
+    </w:p>
+    <w:p>
+      <w:pPr>
+        <w:jc w:val="both"/>
+        <w:rPr>
+          <w:b/>
+        </w:rPr>
+      </w:pPr>
+    </w:p>
+    <w:p>
+      <w:pPr>
+        <w:jc w:val="both"/>
+        <w:rPr>
+          <w:b/>
+        </w:rPr>
+      </w:pPr>
+    </w:p>
+    <w:p>
+      <w:pPr>
+        <w:jc w:val="both"/>
+        <w:rPr>
+          <w:b/>
+        </w:rPr>
+      </w:pPr>
+    </w:p>
+    <w:p>
+      <w:pPr>
+        <w:jc w:val="both"/>
+        <w:rPr>
+          <w:b/>
+        </w:rPr>
+      </w:pPr>
+    </w:p>
+    <w:p>
+      <w:pPr>
+        <w:jc w:val="both"/>
+        <w:rPr>
+          <w:b/>
+        </w:rPr>
+      </w:pPr>
+      <w:r>
+        <w:rPr>
+          <w:b/>
+        </w:rPr>
+        <w:lastRenderedPageBreak/>
         <w:t xml:space="preserve">Referencias </w:t>
       </w:r>
     </w:p>
@@ -2316,10 +2886,123 @@
           <w:b/>
         </w:rPr>
       </w:pPr>
-      <w:r>
-        <w:rPr>
-          <w:b/>
-        </w:rPr>
+    </w:p>
+    <w:p>
+      <w:pPr>
+        <w:jc w:val="both"/>
+        <w:rPr>
+          <w:b/>
+        </w:rPr>
+      </w:pPr>
+    </w:p>
+    <w:p>
+      <w:pPr>
+        <w:jc w:val="both"/>
+        <w:rPr>
+          <w:b/>
+        </w:rPr>
+      </w:pPr>
+    </w:p>
+    <w:p>
+      <w:pPr>
+        <w:jc w:val="both"/>
+        <w:rPr>
+          <w:b/>
+        </w:rPr>
+      </w:pPr>
+    </w:p>
+    <w:p>
+      <w:pPr>
+        <w:jc w:val="both"/>
+        <w:rPr>
+          <w:b/>
+        </w:rPr>
+      </w:pPr>
+    </w:p>
+    <w:p>
+      <w:pPr>
+        <w:jc w:val="both"/>
+        <w:rPr>
+          <w:b/>
+        </w:rPr>
+      </w:pPr>
+    </w:p>
+    <w:p>
+      <w:pPr>
+        <w:jc w:val="both"/>
+        <w:rPr>
+          <w:b/>
+        </w:rPr>
+      </w:pPr>
+    </w:p>
+    <w:p>
+      <w:pPr>
+        <w:jc w:val="both"/>
+        <w:rPr>
+          <w:b/>
+        </w:rPr>
+      </w:pPr>
+    </w:p>
+    <w:p>
+      <w:pPr>
+        <w:jc w:val="both"/>
+        <w:rPr>
+          <w:b/>
+        </w:rPr>
+      </w:pPr>
+    </w:p>
+    <w:p>
+      <w:pPr>
+        <w:jc w:val="both"/>
+        <w:rPr>
+          <w:b/>
+        </w:rPr>
+      </w:pPr>
+    </w:p>
+    <w:p>
+      <w:pPr>
+        <w:jc w:val="both"/>
+        <w:rPr>
+          <w:b/>
+        </w:rPr>
+      </w:pPr>
+    </w:p>
+    <w:p>
+      <w:pPr>
+        <w:jc w:val="both"/>
+        <w:rPr>
+          <w:b/>
+        </w:rPr>
+      </w:pPr>
+    </w:p>
+    <w:p>
+      <w:pPr>
+        <w:jc w:val="both"/>
+        <w:rPr>
+          <w:b/>
+        </w:rPr>
+      </w:pPr>
+    </w:p>
+    <w:p>
+      <w:pPr>
+        <w:jc w:val="both"/>
+        <w:rPr>
+          <w:b/>
+        </w:rPr>
+      </w:pPr>
+    </w:p>
+    <w:p>
+      <w:pPr>
+        <w:jc w:val="both"/>
+        <w:rPr>
+          <w:b/>
+        </w:rPr>
+      </w:pPr>
+      <w:r>
+        <w:rPr>
+          <w:b/>
+        </w:rPr>
+        <w:lastRenderedPageBreak/>
         <w:t xml:space="preserve">Conclusiones </w:t>
       </w:r>
     </w:p>
@@ -2466,31 +3149,69 @@
     </w:p>
     <w:p>
       <w:pPr>
-        <w:rPr>
-          <w:b/>
-          <w:color w:val="000000" w:themeColor="text1"/>
-        </w:rPr>
-      </w:pPr>
-      <w:r>
-        <w:rPr>
-          <w:b/>
-          <w:color w:val="000000" w:themeColor="text1"/>
-        </w:rPr>
-        <w:t>wilberoscco1992</w:t>
-      </w:r>
-      <w:r>
         <w:rPr>
           <w:b/>
           <w:color w:val="000000" w:themeColor="text1"/>
           <w:shd w:val="clear" w:color="auto" w:fill="FFFFFF"/>
         </w:rPr>
-        <w:t>@gmail.com</w:t>
-      </w:r>
-    </w:p>
-    <w:p>
-      <w:pPr>
-        <w:jc w:val="both"/>
-      </w:pPr>
+      </w:pPr>
+      <w:hyperlink r:id="rId17" w:history="1">
+        <w:r>
+          <w:rPr>
+            <w:rStyle w:val="Hipervnculo"/>
+            <w:b/>
+          </w:rPr>
+          <w:t>wilberoscco1992</w:t>
+        </w:r>
+        <w:r>
+          <w:rPr>
+            <w:rStyle w:val="Hipervnculo"/>
+            <w:b/>
+            <w:shd w:val="clear" w:color="auto" w:fill="FFFFFF"/>
+          </w:rPr>
+          <w:t>@gmail.com</w:t>
+        </w:r>
+      </w:hyperlink>
+    </w:p>
+    <w:p>
+      <w:pPr>
+        <w:rPr>
+          <w:b/>
+          <w:color w:val="000000" w:themeColor="text1"/>
+          <w:shd w:val="clear" w:color="auto" w:fill="FFFFFF"/>
+        </w:rPr>
+      </w:pPr>
+      <w:hyperlink r:id="rId18" w:history="1">
+        <w:r>
+          <w:rPr>
+            <w:rStyle w:val="Hipervnculo"/>
+            <w:b/>
+            <w:shd w:val="clear" w:color="auto" w:fill="FFFFFF"/>
+          </w:rPr>
+          <w:t>wylyoscco@gmail.com</w:t>
+        </w:r>
+      </w:hyperlink>
+    </w:p>
+    <w:p>
+      <w:pPr>
+        <w:rPr>
+          <w:b/>
+          <w:color w:val="000000" w:themeColor="text1"/>
+        </w:rPr>
+      </w:pPr>
+      <w:bookmarkStart w:id="0" w:name="_GoBack"/>
+      <w:bookmarkEnd w:id="0"/>
+    </w:p>
+    <w:p>
+      <w:pPr>
+        <w:tabs>
+          <w:tab w:val="left" w:pos="3330"/>
+        </w:tabs>
+        <w:jc w:val="both"/>
+      </w:pPr>
+      <w:r>
+        <w:tab/>
+      </w:r>
     </w:p>
     <w:p>
       <w:pPr>
@@ -3206,7 +3927,6 @@
   <w:style w:type="character" w:default="1" w:styleId="Fuentedeprrafopredeter">
     <w:name w:val="Default Paragraph Font"/>
     <w:uiPriority w:val="1"/>
-    <w:semiHidden/>
     <w:unhideWhenUsed/>
   </w:style>
   <w:style w:type="table" w:default="1" w:styleId="Tablanormal">
@@ -3674,7 +4394,6 @@
   <w:style w:type="character" w:default="1" w:styleId="Fuentedeprrafopredeter">
     <w:name w:val="Default Paragraph Font"/>
     <w:uiPriority w:val="1"/>
-    <w:semiHidden/>
     <w:unhideWhenUsed/>
   </w:style>
   <w:style w:type="table" w:default="1" w:styleId="Tablanormal">

</xml_diff>